<commit_message>
actualización de las evidencias
</commit_message>
<xml_diff>
--- a/evidencias laboratorios/laboratorionubevolumens3.docx
+++ b/evidencias laboratorios/laboratorionubevolumens3.docx
@@ -23,7 +23,7 @@
                     <pic:cNvPicPr/>
                   </pic:nvPicPr>
                   <pic:blipFill>
-                    <a:blip r:embed="rId5"/>
+                    <a:blip r:embed="rId8"/>
                     <a:stretch>
                       <a:fillRect/>
                     </a:stretch>
@@ -71,7 +71,7 @@
                     <pic:cNvPicPr/>
                   </pic:nvPicPr>
                   <pic:blipFill>
-                    <a:blip r:embed="rId6"/>
+                    <a:blip r:embed="rId9"/>
                     <a:stretch>
                       <a:fillRect/>
                     </a:stretch>
@@ -122,7 +122,7 @@
                     <pic:cNvPicPr/>
                   </pic:nvPicPr>
                   <pic:blipFill>
-                    <a:blip r:embed="rId7"/>
+                    <a:blip r:embed="rId10"/>
                     <a:stretch>
                       <a:fillRect/>
                     </a:stretch>
@@ -170,7 +170,203 @@
                     <pic:cNvPicPr/>
                   </pic:nvPicPr>
                   <pic:blipFill>
-                    <a:blip r:embed="rId8"/>
+                    <a:blip r:embed="rId11"/>
+                    <a:stretch>
+                      <a:fillRect/>
+                    </a:stretch>
+                  </pic:blipFill>
+                  <pic:spPr>
+                    <a:xfrm>
+                      <a:off x="0" y="0"/>
+                      <a:ext cx="8258810" cy="4645660"/>
+                    </a:xfrm>
+                    <a:prstGeom prst="rect">
+                      <a:avLst/>
+                    </a:prstGeom>
+                  </pic:spPr>
+                </pic:pic>
+              </a:graphicData>
+            </a:graphic>
+          </wp:inline>
+        </w:drawing>
+      </w:r>
+    </w:p>
+    <w:p>
+      <w:r>
+        <w:br w:type="page"/>
+      </w:r>
+    </w:p>
+    <w:p>
+      <w:r>
+        <w:lastRenderedPageBreak/>
+        <w:t>Conexión a AWS por el SSH</w:t>
+      </w:r>
+      <w:r>
+        <w:br/>
+      </w:r>
+      <w:r>
+        <w:rPr>
+          <w:noProof/>
+        </w:rPr>
+        <w:drawing>
+          <wp:inline distT="0" distB="0" distL="0" distR="0" wp14:anchorId="0F6088EB" wp14:editId="05716270">
+            <wp:extent cx="7067550" cy="5257800"/>
+            <wp:effectExtent l="0" t="0" r="0" b="0"/>
+            <wp:docPr id="6" name="Imagen 6"/>
+            <wp:cNvGraphicFramePr>
+              <a:graphicFrameLocks xmlns:a="http://schemas.openxmlformats.org/drawingml/2006/main" noChangeAspect="1"/>
+            </wp:cNvGraphicFramePr>
+            <a:graphic xmlns:a="http://schemas.openxmlformats.org/drawingml/2006/main">
+              <a:graphicData uri="http://schemas.openxmlformats.org/drawingml/2006/picture">
+                <pic:pic xmlns:pic="http://schemas.openxmlformats.org/drawingml/2006/picture">
+                  <pic:nvPicPr>
+                    <pic:cNvPr id="1" name=""/>
+                    <pic:cNvPicPr/>
+                  </pic:nvPicPr>
+                  <pic:blipFill>
+                    <a:blip r:embed="rId12"/>
+                    <a:stretch>
+                      <a:fillRect/>
+                    </a:stretch>
+                  </pic:blipFill>
+                  <pic:spPr>
+                    <a:xfrm>
+                      <a:off x="0" y="0"/>
+                      <a:ext cx="7067550" cy="5257800"/>
+                    </a:xfrm>
+                    <a:prstGeom prst="rect">
+                      <a:avLst/>
+                    </a:prstGeom>
+                  </pic:spPr>
+                </pic:pic>
+              </a:graphicData>
+            </a:graphic>
+          </wp:inline>
+        </w:drawing>
+      </w:r>
+    </w:p>
+    <w:p>
+      <w:r>
+        <w:rPr>
+          <w:noProof/>
+        </w:rPr>
+        <w:lastRenderedPageBreak/>
+        <w:drawing>
+          <wp:inline distT="0" distB="0" distL="0" distR="0" wp14:anchorId="577C6282" wp14:editId="22F22534">
+            <wp:extent cx="8258810" cy="4451985"/>
+            <wp:effectExtent l="0" t="0" r="8890" b="5715"/>
+            <wp:docPr id="7" name="Imagen 7"/>
+            <wp:cNvGraphicFramePr>
+              <a:graphicFrameLocks xmlns:a="http://schemas.openxmlformats.org/drawingml/2006/main" noChangeAspect="1"/>
+            </wp:cNvGraphicFramePr>
+            <a:graphic xmlns:a="http://schemas.openxmlformats.org/drawingml/2006/main">
+              <a:graphicData uri="http://schemas.openxmlformats.org/drawingml/2006/picture">
+                <pic:pic xmlns:pic="http://schemas.openxmlformats.org/drawingml/2006/picture">
+                  <pic:nvPicPr>
+                    <pic:cNvPr id="1" name=""/>
+                    <pic:cNvPicPr/>
+                  </pic:nvPicPr>
+                  <pic:blipFill>
+                    <a:blip r:embed="rId13"/>
+                    <a:stretch>
+                      <a:fillRect/>
+                    </a:stretch>
+                  </pic:blipFill>
+                  <pic:spPr>
+                    <a:xfrm>
+                      <a:off x="0" y="0"/>
+                      <a:ext cx="8258810" cy="4451985"/>
+                    </a:xfrm>
+                    <a:prstGeom prst="rect">
+                      <a:avLst/>
+                    </a:prstGeom>
+                  </pic:spPr>
+                </pic:pic>
+              </a:graphicData>
+            </a:graphic>
+          </wp:inline>
+        </w:drawing>
+      </w:r>
+    </w:p>
+    <w:p/>
+    <w:p/>
+    <w:p>
+      <w:r>
+        <w:br w:type="page"/>
+      </w:r>
+    </w:p>
+    <w:p>
+      <w:r>
+        <w:rPr>
+          <w:noProof/>
+        </w:rPr>
+        <w:lastRenderedPageBreak/>
+        <w:drawing>
+          <wp:inline distT="0" distB="0" distL="0" distR="0" wp14:anchorId="3D00656F" wp14:editId="252CD378">
+            <wp:extent cx="8258810" cy="4645660"/>
+            <wp:effectExtent l="0" t="0" r="8890" b="2540"/>
+            <wp:docPr id="8" name="Imagen 8"/>
+            <wp:cNvGraphicFramePr>
+              <a:graphicFrameLocks xmlns:a="http://schemas.openxmlformats.org/drawingml/2006/main" noChangeAspect="1"/>
+            </wp:cNvGraphicFramePr>
+            <a:graphic xmlns:a="http://schemas.openxmlformats.org/drawingml/2006/main">
+              <a:graphicData uri="http://schemas.openxmlformats.org/drawingml/2006/picture">
+                <pic:pic xmlns:pic="http://schemas.openxmlformats.org/drawingml/2006/picture">
+                  <pic:nvPicPr>
+                    <pic:cNvPr id="1" name=""/>
+                    <pic:cNvPicPr/>
+                  </pic:nvPicPr>
+                  <pic:blipFill>
+                    <a:blip r:embed="rId14"/>
+                    <a:stretch>
+                      <a:fillRect/>
+                    </a:stretch>
+                  </pic:blipFill>
+                  <pic:spPr>
+                    <a:xfrm>
+                      <a:off x="0" y="0"/>
+                      <a:ext cx="8258810" cy="4645660"/>
+                    </a:xfrm>
+                    <a:prstGeom prst="rect">
+                      <a:avLst/>
+                    </a:prstGeom>
+                  </pic:spPr>
+                </pic:pic>
+              </a:graphicData>
+            </a:graphic>
+          </wp:inline>
+        </w:drawing>
+      </w:r>
+    </w:p>
+    <w:p/>
+    <w:p>
+      <w:r>
+        <w:br w:type="page"/>
+      </w:r>
+    </w:p>
+    <w:p>
+      <w:r>
+        <w:rPr>
+          <w:noProof/>
+        </w:rPr>
+        <w:lastRenderedPageBreak/>
+        <w:drawing>
+          <wp:inline distT="0" distB="0" distL="0" distR="0" wp14:anchorId="151D59AE" wp14:editId="317EBAC2">
+            <wp:extent cx="8258810" cy="4645660"/>
+            <wp:effectExtent l="0" t="0" r="8890" b="2540"/>
+            <wp:docPr id="5" name="Imagen 5"/>
+            <wp:cNvGraphicFramePr>
+              <a:graphicFrameLocks xmlns:a="http://schemas.openxmlformats.org/drawingml/2006/main" noChangeAspect="1"/>
+            </wp:cNvGraphicFramePr>
+            <a:graphic xmlns:a="http://schemas.openxmlformats.org/drawingml/2006/main">
+              <a:graphicData uri="http://schemas.openxmlformats.org/drawingml/2006/picture">
+                <pic:pic xmlns:pic="http://schemas.openxmlformats.org/drawingml/2006/picture">
+                  <pic:nvPicPr>
+                    <pic:cNvPr id="1" name=""/>
+                    <pic:cNvPicPr/>
+                  </pic:nvPicPr>
+                  <pic:blipFill>
+                    <a:blip r:embed="rId15"/>
                     <a:stretch>
                       <a:fillRect/>
                     </a:stretch>
@@ -926,13 +1122,222 @@
 </file>
 
 <file path=customXml/item1.xml><?xml version="1.0" encoding="utf-8"?>
+<?mso-contentType ?>
+<FormTemplates xmlns="http://schemas.microsoft.com/sharepoint/v3/contenttype/forms">
+  <Display>DocumentLibraryForm</Display>
+  <Edit>DocumentLibraryForm</Edit>
+  <New>DocumentLibraryForm</New>
+</FormTemplates>
+</file>
+
+<file path=customXml/item2.xml><?xml version="1.0" encoding="utf-8"?>
+<ct:contentTypeSchema xmlns:ct="http://schemas.microsoft.com/office/2006/metadata/contentType" xmlns:ma="http://schemas.microsoft.com/office/2006/metadata/properties/metaAttributes" ct:_="" ma:_="" ma:contentTypeName="Documento" ma:contentTypeID="0x010100473254641177B840AFB125C9886686F2" ma:contentTypeVersion="6" ma:contentTypeDescription="Crear nuevo documento." ma:contentTypeScope="" ma:versionID="fc63940fd7e26d14d2f1f0fc05f34b58">
+  <xsd:schema xmlns:xsd="http://www.w3.org/2001/XMLSchema" xmlns:xs="http://www.w3.org/2001/XMLSchema" xmlns:p="http://schemas.microsoft.com/office/2006/metadata/properties" xmlns:ns3="d8e8aa89-42bb-4587-b7d2-51b6e0f1f8d8" targetNamespace="http://schemas.microsoft.com/office/2006/metadata/properties" ma:root="true" ma:fieldsID="e566d249256690ca88d5c0a9f7125bbf" ns3:_="">
+    <xsd:import namespace="d8e8aa89-42bb-4587-b7d2-51b6e0f1f8d8"/>
+    <xsd:element name="properties">
+      <xsd:complexType>
+        <xsd:sequence>
+          <xsd:element name="documentManagement">
+            <xsd:complexType>
+              <xsd:all>
+                <xsd:element ref="ns3:MediaServiceMetadata" minOccurs="0"/>
+                <xsd:element ref="ns3:MediaServiceFastMetadata" minOccurs="0"/>
+                <xsd:element ref="ns3:MediaServiceObjectDetectorVersions" minOccurs="0"/>
+                <xsd:element ref="ns3:MediaServiceSearchProperties" minOccurs="0"/>
+                <xsd:element ref="ns3:MediaServiceDateTaken" minOccurs="0"/>
+                <xsd:element ref="ns3:_activity" minOccurs="0"/>
+              </xsd:all>
+            </xsd:complexType>
+          </xsd:element>
+        </xsd:sequence>
+      </xsd:complexType>
+    </xsd:element>
+  </xsd:schema>
+  <xsd:schema xmlns:xsd="http://www.w3.org/2001/XMLSchema" xmlns:xs="http://www.w3.org/2001/XMLSchema" xmlns:dms="http://schemas.microsoft.com/office/2006/documentManagement/types" xmlns:pc="http://schemas.microsoft.com/office/infopath/2007/PartnerControls" targetNamespace="d8e8aa89-42bb-4587-b7d2-51b6e0f1f8d8" elementFormDefault="qualified">
+    <xsd:import namespace="http://schemas.microsoft.com/office/2006/documentManagement/types"/>
+    <xsd:import namespace="http://schemas.microsoft.com/office/infopath/2007/PartnerControls"/>
+    <xsd:element name="MediaServiceMetadata" ma:index="8" nillable="true" ma:displayName="MediaServiceMetadata" ma:hidden="true" ma:internalName="MediaServiceMetadata" ma:readOnly="true">
+      <xsd:simpleType>
+        <xsd:restriction base="dms:Note"/>
+      </xsd:simpleType>
+    </xsd:element>
+    <xsd:element name="MediaServiceFastMetadata" ma:index="9" nillable="true" ma:displayName="MediaServiceFastMetadata" ma:hidden="true" ma:internalName="MediaServiceFastMetadata" ma:readOnly="true">
+      <xsd:simpleType>
+        <xsd:restriction base="dms:Note"/>
+      </xsd:simpleType>
+    </xsd:element>
+    <xsd:element name="MediaServiceObjectDetectorVersions" ma:index="10" nillable="true" ma:displayName="MediaServiceObjectDetectorVersions" ma:hidden="true" ma:indexed="true" ma:internalName="MediaServiceObjectDetectorVersions" ma:readOnly="true">
+      <xsd:simpleType>
+        <xsd:restriction base="dms:Text"/>
+      </xsd:simpleType>
+    </xsd:element>
+    <xsd:element name="MediaServiceSearchProperties" ma:index="11" nillable="true" ma:displayName="MediaServiceSearchProperties" ma:hidden="true" ma:internalName="MediaServiceSearchProperties" ma:readOnly="true">
+      <xsd:simpleType>
+        <xsd:restriction base="dms:Note"/>
+      </xsd:simpleType>
+    </xsd:element>
+    <xsd:element name="MediaServiceDateTaken" ma:index="12" nillable="true" ma:displayName="MediaServiceDateTaken" ma:hidden="true" ma:indexed="true" ma:internalName="MediaServiceDateTaken" ma:readOnly="true">
+      <xsd:simpleType>
+        <xsd:restriction base="dms:Text"/>
+      </xsd:simpleType>
+    </xsd:element>
+    <xsd:element name="_activity" ma:index="13" nillable="true" ma:displayName="_activity" ma:hidden="true" ma:internalName="_activity">
+      <xsd:simpleType>
+        <xsd:restriction base="dms:Note"/>
+      </xsd:simpleType>
+    </xsd:element>
+  </xsd:schema>
+  <xsd:schema xmlns="http://schemas.openxmlformats.org/package/2006/metadata/core-properties" xmlns:xsd="http://www.w3.org/2001/XMLSchema" xmlns:xsi="http://www.w3.org/2001/XMLSchema-instance" xmlns:dc="http://purl.org/dc/elements/1.1/" xmlns:dcterms="http://purl.org/dc/terms/" xmlns:odoc="http://schemas.microsoft.com/internal/obd" targetNamespace="http://schemas.openxmlformats.org/package/2006/metadata/core-properties" elementFormDefault="qualified" attributeFormDefault="unqualified" blockDefault="#all">
+    <xsd:import namespace="http://purl.org/dc/elements/1.1/" schemaLocation="http://dublincore.org/schemas/xmls/qdc/2003/04/02/dc.xsd"/>
+    <xsd:import namespace="http://purl.org/dc/terms/" schemaLocation="http://dublincore.org/schemas/xmls/qdc/2003/04/02/dcterms.xsd"/>
+    <xsd:element name="coreProperties" type="CT_coreProperties"/>
+    <xsd:complexType name="CT_coreProperties">
+      <xsd:all>
+        <xsd:element ref="dc:creator" minOccurs="0" maxOccurs="1"/>
+        <xsd:element ref="dcterms:created" minOccurs="0" maxOccurs="1"/>
+        <xsd:element ref="dc:identifier" minOccurs="0" maxOccurs="1"/>
+        <xsd:element name="contentType" minOccurs="0" maxOccurs="1" type="xsd:string" ma:index="0" ma:displayName="Tipo de contenido"/>
+        <xsd:element ref="dc:title" minOccurs="0" maxOccurs="1" ma:index="4" ma:displayName="Título"/>
+        <xsd:element ref="dc:subject" minOccurs="0" maxOccurs="1"/>
+        <xsd:element ref="dc:description" minOccurs="0" maxOccurs="1"/>
+        <xsd:element name="keywords" minOccurs="0" maxOccurs="1" type="xsd:string"/>
+        <xsd:element ref="dc:language" minOccurs="0" maxOccurs="1"/>
+        <xsd:element name="category" minOccurs="0" maxOccurs="1" type="xsd:string"/>
+        <xsd:element name="version" minOccurs="0" maxOccurs="1" type="xsd:string"/>
+        <xsd:element name="revision" minOccurs="0" maxOccurs="1" type="xsd:string">
+          <xsd:annotation>
+            <xsd:documentation>
+                        This value indicates the number of saves or revisions. The application is responsible for updating this value after each revision.
+                    </xsd:documentation>
+          </xsd:annotation>
+        </xsd:element>
+        <xsd:element name="lastModifiedBy" minOccurs="0" maxOccurs="1" type="xsd:string"/>
+        <xsd:element ref="dcterms:modified" minOccurs="0" maxOccurs="1"/>
+        <xsd:element name="contentStatus" minOccurs="0" maxOccurs="1" type="xsd:string"/>
+      </xsd:all>
+    </xsd:complexType>
+  </xsd:schema>
+  <xs:schema xmlns:pc="http://schemas.microsoft.com/office/infopath/2007/PartnerControls" xmlns:xs="http://www.w3.org/2001/XMLSchema" targetNamespace="http://schemas.microsoft.com/office/infopath/2007/PartnerControls" elementFormDefault="qualified" attributeFormDefault="unqualified">
+    <xs:element name="Person">
+      <xs:complexType>
+        <xs:sequence>
+          <xs:element ref="pc:DisplayName" minOccurs="0"/>
+          <xs:element ref="pc:AccountId" minOccurs="0"/>
+          <xs:element ref="pc:AccountType" minOccurs="0"/>
+        </xs:sequence>
+      </xs:complexType>
+    </xs:element>
+    <xs:element name="DisplayName" type="xs:string"/>
+    <xs:element name="AccountId" type="xs:string"/>
+    <xs:element name="AccountType" type="xs:string"/>
+    <xs:element name="BDCAssociatedEntity">
+      <xs:complexType>
+        <xs:sequence>
+          <xs:element ref="pc:BDCEntity" minOccurs="0" maxOccurs="unbounded"/>
+        </xs:sequence>
+        <xs:attribute ref="pc:EntityNamespace"/>
+        <xs:attribute ref="pc:EntityName"/>
+        <xs:attribute ref="pc:SystemInstanceName"/>
+        <xs:attribute ref="pc:AssociationName"/>
+      </xs:complexType>
+    </xs:element>
+    <xs:attribute name="EntityNamespace" type="xs:string"/>
+    <xs:attribute name="EntityName" type="xs:string"/>
+    <xs:attribute name="SystemInstanceName" type="xs:string"/>
+    <xs:attribute name="AssociationName" type="xs:string"/>
+    <xs:element name="BDCEntity">
+      <xs:complexType>
+        <xs:sequence>
+          <xs:element ref="pc:EntityDisplayName" minOccurs="0"/>
+          <xs:element ref="pc:EntityInstanceReference" minOccurs="0"/>
+          <xs:element ref="pc:EntityId1" minOccurs="0"/>
+          <xs:element ref="pc:EntityId2" minOccurs="0"/>
+          <xs:element ref="pc:EntityId3" minOccurs="0"/>
+          <xs:element ref="pc:EntityId4" minOccurs="0"/>
+          <xs:element ref="pc:EntityId5" minOccurs="0"/>
+        </xs:sequence>
+      </xs:complexType>
+    </xs:element>
+    <xs:element name="EntityDisplayName" type="xs:string"/>
+    <xs:element name="EntityInstanceReference" type="xs:string"/>
+    <xs:element name="EntityId1" type="xs:string"/>
+    <xs:element name="EntityId2" type="xs:string"/>
+    <xs:element name="EntityId3" type="xs:string"/>
+    <xs:element name="EntityId4" type="xs:string"/>
+    <xs:element name="EntityId5" type="xs:string"/>
+    <xs:element name="Terms">
+      <xs:complexType>
+        <xs:sequence>
+          <xs:element ref="pc:TermInfo" minOccurs="0" maxOccurs="unbounded"/>
+        </xs:sequence>
+      </xs:complexType>
+    </xs:element>
+    <xs:element name="TermInfo">
+      <xs:complexType>
+        <xs:sequence>
+          <xs:element ref="pc:TermName" minOccurs="0"/>
+          <xs:element ref="pc:TermId" minOccurs="0"/>
+        </xs:sequence>
+      </xs:complexType>
+    </xs:element>
+    <xs:element name="TermName" type="xs:string"/>
+    <xs:element name="TermId" type="xs:string"/>
+  </xs:schema>
+</ct:contentTypeSchema>
+</file>
+
+<file path=customXml/item3.xml><?xml version="1.0" encoding="utf-8"?>
 <b:Sources xmlns:b="http://schemas.openxmlformats.org/officeDocument/2006/bibliography" xmlns="http://schemas.openxmlformats.org/officeDocument/2006/bibliography" SelectedStyle="\APASixthEditionOfficeOnline.xsl" StyleName="APA" Version="6"/>
 </file>
 
+<file path=customXml/item4.xml><?xml version="1.0" encoding="utf-8"?>
+<p:properties xmlns:p="http://schemas.microsoft.com/office/2006/metadata/properties" xmlns:xsi="http://www.w3.org/2001/XMLSchema-instance" xmlns:pc="http://schemas.microsoft.com/office/infopath/2007/PartnerControls">
+  <documentManagement>
+    <_activity xmlns="d8e8aa89-42bb-4587-b7d2-51b6e0f1f8d8" xsi:nil="true"/>
+  </documentManagement>
+</p:properties>
+</file>
+
 <file path=customXml/itemProps1.xml><?xml version="1.0" encoding="utf-8"?>
+<ds:datastoreItem xmlns:ds="http://schemas.openxmlformats.org/officeDocument/2006/customXml" ds:itemID="{51E9DFB8-BF61-4302-9963-7FE88FD0B841}">
+  <ds:schemaRefs>
+    <ds:schemaRef ds:uri="http://schemas.microsoft.com/sharepoint/v3/contenttype/forms"/>
+  </ds:schemaRefs>
+</ds:datastoreItem>
+</file>
+
+<file path=customXml/itemProps2.xml><?xml version="1.0" encoding="utf-8"?>
+<ds:datastoreItem xmlns:ds="http://schemas.openxmlformats.org/officeDocument/2006/customXml" ds:itemID="{3D547031-879C-407C-9CB4-2FC00218BFC1}">
+  <ds:schemaRefs>
+    <ds:schemaRef ds:uri="http://schemas.microsoft.com/office/2006/metadata/contentType"/>
+    <ds:schemaRef ds:uri="http://schemas.microsoft.com/office/2006/metadata/properties/metaAttributes"/>
+    <ds:schemaRef ds:uri="http://www.w3.org/2001/XMLSchema"/>
+    <ds:schemaRef ds:uri="http://schemas.microsoft.com/office/2006/metadata/properties"/>
+    <ds:schemaRef ds:uri="d8e8aa89-42bb-4587-b7d2-51b6e0f1f8d8"/>
+    <ds:schemaRef ds:uri="http://schemas.microsoft.com/office/2006/documentManagement/types"/>
+    <ds:schemaRef ds:uri="http://schemas.microsoft.com/office/infopath/2007/PartnerControls"/>
+    <ds:schemaRef ds:uri="http://schemas.openxmlformats.org/package/2006/metadata/core-properties"/>
+    <ds:schemaRef ds:uri="http://purl.org/dc/elements/1.1/"/>
+    <ds:schemaRef ds:uri="http://purl.org/dc/terms/"/>
+    <ds:schemaRef ds:uri="http://schemas.microsoft.com/internal/obd"/>
+  </ds:schemaRefs>
+</ds:datastoreItem>
+</file>
+
+<file path=customXml/itemProps3.xml><?xml version="1.0" encoding="utf-8"?>
 <ds:datastoreItem xmlns:ds="http://schemas.openxmlformats.org/officeDocument/2006/customXml" ds:itemID="{4E2B615D-4ED3-4DB8-B3E6-7A726545C246}">
   <ds:schemaRefs>
     <ds:schemaRef ds:uri="http://schemas.openxmlformats.org/officeDocument/2006/bibliography"/>
   </ds:schemaRefs>
 </ds:datastoreItem>
+</file>
+
+<file path=customXml/itemProps4.xml><?xml version="1.0" encoding="utf-8"?>
+<ds:datastoreItem xmlns:ds="http://schemas.openxmlformats.org/officeDocument/2006/customXml" ds:itemID="{275F3352-331C-4ED9-A44C-CBCE753908E7}">
+  <ds:schemaRefs>
+    <ds:schemaRef ds:uri="http://schemas.microsoft.com/office/2006/metadata/properties"/>
+    <ds:schemaRef ds:uri="http://schemas.microsoft.com/office/infopath/2007/PartnerControls"/>
+    <ds:schemaRef ds:uri="d8e8aa89-42bb-4587-b7d2-51b6e0f1f8d8"/>
+  </ds:schemaRefs>
+</ds:datastoreItem>
 </file>
</xml_diff>

<commit_message>
politicas de aws organizations y calculador de costos
</commit_message>
<xml_diff>
--- a/evidencias laboratorios/laboratorionubevolumens3.docx
+++ b/evidencias laboratorios/laboratorionubevolumens3.docx
@@ -375,6 +375,264 @@
                     <a:xfrm>
                       <a:off x="0" y="0"/>
                       <a:ext cx="8258810" cy="4645660"/>
+                    </a:xfrm>
+                    <a:prstGeom prst="rect">
+                      <a:avLst/>
+                    </a:prstGeom>
+                  </pic:spPr>
+                </pic:pic>
+              </a:graphicData>
+            </a:graphic>
+          </wp:inline>
+        </w:drawing>
+      </w:r>
+    </w:p>
+    <w:p/>
+    <w:p>
+      <w:r>
+        <w:br w:type="page"/>
+      </w:r>
+    </w:p>
+    <w:p>
+      <w:r>
+        <w:lastRenderedPageBreak/>
+        <w:t xml:space="preserve">Clase de tags políticas </w:t>
+      </w:r>
+      <w:r>
+        <w:br/>
+      </w:r>
+      <w:r>
+        <w:rPr>
+          <w:noProof/>
+        </w:rPr>
+        <w:drawing>
+          <wp:inline distT="0" distB="0" distL="0" distR="0" wp14:anchorId="6035F9CB" wp14:editId="304DCC7A">
+            <wp:extent cx="8258810" cy="4478020"/>
+            <wp:effectExtent l="0" t="0" r="8890" b="0"/>
+            <wp:docPr id="10" name="Imagen 10"/>
+            <wp:cNvGraphicFramePr>
+              <a:graphicFrameLocks xmlns:a="http://schemas.openxmlformats.org/drawingml/2006/main" noChangeAspect="1"/>
+            </wp:cNvGraphicFramePr>
+            <a:graphic xmlns:a="http://schemas.openxmlformats.org/drawingml/2006/main">
+              <a:graphicData uri="http://schemas.openxmlformats.org/drawingml/2006/picture">
+                <pic:pic xmlns:pic="http://schemas.openxmlformats.org/drawingml/2006/picture">
+                  <pic:nvPicPr>
+                    <pic:cNvPr id="1" name=""/>
+                    <pic:cNvPicPr/>
+                  </pic:nvPicPr>
+                  <pic:blipFill>
+                    <a:blip r:embed="rId16"/>
+                    <a:stretch>
+                      <a:fillRect/>
+                    </a:stretch>
+                  </pic:blipFill>
+                  <pic:spPr>
+                    <a:xfrm>
+                      <a:off x="0" y="0"/>
+                      <a:ext cx="8258810" cy="4478020"/>
+                    </a:xfrm>
+                    <a:prstGeom prst="rect">
+                      <a:avLst/>
+                    </a:prstGeom>
+                  </pic:spPr>
+                </pic:pic>
+              </a:graphicData>
+            </a:graphic>
+          </wp:inline>
+        </w:drawing>
+      </w:r>
+    </w:p>
+    <w:p>
+      <w:r>
+        <w:br w:type="page"/>
+      </w:r>
+    </w:p>
+    <w:p>
+      <w:r>
+        <w:rPr>
+          <w:noProof/>
+        </w:rPr>
+        <w:lastRenderedPageBreak/>
+        <w:drawing>
+          <wp:inline distT="0" distB="0" distL="0" distR="0" wp14:anchorId="41FCC089" wp14:editId="0CC5C7B9">
+            <wp:extent cx="8258810" cy="4279900"/>
+            <wp:effectExtent l="0" t="0" r="8890" b="6350"/>
+            <wp:docPr id="11" name="Imagen 11"/>
+            <wp:cNvGraphicFramePr>
+              <a:graphicFrameLocks xmlns:a="http://schemas.openxmlformats.org/drawingml/2006/main" noChangeAspect="1"/>
+            </wp:cNvGraphicFramePr>
+            <a:graphic xmlns:a="http://schemas.openxmlformats.org/drawingml/2006/main">
+              <a:graphicData uri="http://schemas.openxmlformats.org/drawingml/2006/picture">
+                <pic:pic xmlns:pic="http://schemas.openxmlformats.org/drawingml/2006/picture">
+                  <pic:nvPicPr>
+                    <pic:cNvPr id="1" name=""/>
+                    <pic:cNvPicPr/>
+                  </pic:nvPicPr>
+                  <pic:blipFill>
+                    <a:blip r:embed="rId17"/>
+                    <a:stretch>
+                      <a:fillRect/>
+                    </a:stretch>
+                  </pic:blipFill>
+                  <pic:spPr>
+                    <a:xfrm>
+                      <a:off x="0" y="0"/>
+                      <a:ext cx="8258810" cy="4279900"/>
+                    </a:xfrm>
+                    <a:prstGeom prst="rect">
+                      <a:avLst/>
+                    </a:prstGeom>
+                  </pic:spPr>
+                </pic:pic>
+              </a:graphicData>
+            </a:graphic>
+          </wp:inline>
+        </w:drawing>
+      </w:r>
+    </w:p>
+    <w:p>
+      <w:r>
+        <w:br w:type="page"/>
+      </w:r>
+    </w:p>
+    <w:p>
+      <w:pPr>
+        <w:pStyle w:val="NormalWeb"/>
+        <w:spacing w:before="240" w:beforeAutospacing="0" w:after="240" w:afterAutospacing="0"/>
+      </w:pPr>
+      <w:r>
+        <w:lastRenderedPageBreak/>
+        <w:t xml:space="preserve">Cuál es el servicio que </w:t>
+      </w:r>
+      <w:proofErr w:type="spellStart"/>
+      <w:r>
+        <w:t>usarias</w:t>
+      </w:r>
+      <w:proofErr w:type="spellEnd"/>
+      <w:r>
+        <w:t xml:space="preserve"> para: </w:t>
+      </w:r>
+    </w:p>
+    <w:p>
+      <w:pPr>
+        <w:pStyle w:val="NormalWeb"/>
+        <w:spacing w:before="240" w:beforeAutospacing="0" w:after="240" w:afterAutospacing="0"/>
+      </w:pPr>
+      <w:r>
+        <w:t>Disco para una EC2</w:t>
+      </w:r>
+      <w:r>
+        <w:t xml:space="preserve"> es el EBS</w:t>
+      </w:r>
+    </w:p>
+    <w:p>
+      <w:pPr>
+        <w:pStyle w:val="NormalWeb"/>
+        <w:spacing w:before="240" w:beforeAutospacing="0" w:after="240" w:afterAutospacing="0"/>
+      </w:pPr>
+      <w:r>
+        <w:t>Sistema de archivos compartido</w:t>
+      </w:r>
+      <w:r>
+        <w:t xml:space="preserve"> EFS</w:t>
+      </w:r>
+    </w:p>
+    <w:p>
+      <w:pPr>
+        <w:pStyle w:val="NormalWeb"/>
+        <w:spacing w:before="240" w:beforeAutospacing="0" w:after="240" w:afterAutospacing="0"/>
+      </w:pPr>
+      <w:r>
+        <w:t>Almacenamiento de archivos históricos</w:t>
+      </w:r>
+      <w:r>
+        <w:t xml:space="preserve"> S3 estándar y para guardar antiguos el </w:t>
+      </w:r>
+      <w:proofErr w:type="spellStart"/>
+      <w:r>
+        <w:t>glacier</w:t>
+      </w:r>
+      <w:proofErr w:type="spellEnd"/>
+    </w:p>
+    <w:p>
+      <w:r>
+        <w:rPr>
+          <w:noProof/>
+        </w:rPr>
+        <w:lastRenderedPageBreak/>
+        <w:drawing>
+          <wp:inline distT="0" distB="0" distL="0" distR="0" wp14:anchorId="349FCC55" wp14:editId="71718144">
+            <wp:extent cx="8258810" cy="4456430"/>
+            <wp:effectExtent l="0" t="0" r="8890" b="1270"/>
+            <wp:docPr id="9" name="Imagen 9"/>
+            <wp:cNvGraphicFramePr>
+              <a:graphicFrameLocks xmlns:a="http://schemas.openxmlformats.org/drawingml/2006/main" noChangeAspect="1"/>
+            </wp:cNvGraphicFramePr>
+            <a:graphic xmlns:a="http://schemas.openxmlformats.org/drawingml/2006/main">
+              <a:graphicData uri="http://schemas.openxmlformats.org/drawingml/2006/picture">
+                <pic:pic xmlns:pic="http://schemas.openxmlformats.org/drawingml/2006/picture">
+                  <pic:nvPicPr>
+                    <pic:cNvPr id="1" name=""/>
+                    <pic:cNvPicPr/>
+                  </pic:nvPicPr>
+                  <pic:blipFill>
+                    <a:blip r:embed="rId18"/>
+                    <a:stretch>
+                      <a:fillRect/>
+                    </a:stretch>
+                  </pic:blipFill>
+                  <pic:spPr>
+                    <a:xfrm>
+                      <a:off x="0" y="0"/>
+                      <a:ext cx="8258810" cy="4456430"/>
+                    </a:xfrm>
+                    <a:prstGeom prst="rect">
+                      <a:avLst/>
+                    </a:prstGeom>
+                  </pic:spPr>
+                </pic:pic>
+              </a:graphicData>
+            </a:graphic>
+          </wp:inline>
+        </w:drawing>
+      </w:r>
+    </w:p>
+    <w:p>
+      <w:r>
+        <w:br w:type="page"/>
+      </w:r>
+    </w:p>
+    <w:p>
+      <w:r>
+        <w:rPr>
+          <w:noProof/>
+        </w:rPr>
+        <w:lastRenderedPageBreak/>
+        <w:drawing>
+          <wp:inline distT="0" distB="0" distL="0" distR="0" wp14:anchorId="7F22B3DD" wp14:editId="7E7FB9CB">
+            <wp:extent cx="8258810" cy="4447540"/>
+            <wp:effectExtent l="0" t="0" r="8890" b="0"/>
+            <wp:docPr id="12" name="Imagen 12"/>
+            <wp:cNvGraphicFramePr>
+              <a:graphicFrameLocks xmlns:a="http://schemas.openxmlformats.org/drawingml/2006/main" noChangeAspect="1"/>
+            </wp:cNvGraphicFramePr>
+            <a:graphic xmlns:a="http://schemas.openxmlformats.org/drawingml/2006/main">
+              <a:graphicData uri="http://schemas.openxmlformats.org/drawingml/2006/picture">
+                <pic:pic xmlns:pic="http://schemas.openxmlformats.org/drawingml/2006/picture">
+                  <pic:nvPicPr>
+                    <pic:cNvPr id="1" name=""/>
+                    <pic:cNvPicPr/>
+                  </pic:nvPicPr>
+                  <pic:blipFill>
+                    <a:blip r:embed="rId19"/>
+                    <a:stretch>
+                      <a:fillRect/>
+                    </a:stretch>
+                  </pic:blipFill>
+                  <pic:spPr>
+                    <a:xfrm>
+                      <a:off x="0" y="0"/>
+                      <a:ext cx="8258810" cy="4447540"/>
                     </a:xfrm>
                     <a:prstGeom prst="rect">
                       <a:avLst/>
@@ -822,6 +1080,23 @@
     <w:uiPriority w:val="99"/>
     <w:semiHidden/>
     <w:unhideWhenUsed/>
+  </w:style>
+  <w:style w:type="paragraph" w:styleId="NormalWeb">
+    <w:name w:val="Normal (Web)"/>
+    <w:basedOn w:val="Normal"/>
+    <w:uiPriority w:val="99"/>
+    <w:semiHidden/>
+    <w:unhideWhenUsed/>
+    <w:rsid w:val="00EA7B63"/>
+    <w:pPr>
+      <w:spacing w:before="100" w:beforeAutospacing="1" w:after="100" w:afterAutospacing="1" w:line="240" w:lineRule="auto"/>
+    </w:pPr>
+    <w:rPr>
+      <w:rFonts w:ascii="Times New Roman" w:eastAsia="Times New Roman" w:hAnsi="Times New Roman" w:cs="Times New Roman"/>
+      <w:sz w:val="24"/>
+      <w:szCs w:val="24"/>
+      <w:lang w:eastAsia="es-CO"/>
+    </w:rPr>
   </w:style>
 </w:styles>
 </file>

</xml_diff>